<commit_message>
QA test evidence for Week 7
</commit_message>
<xml_diff>
--- a/Harvey/Quality Assurance/QA Week 5 Evidence.docx
+++ b/Harvey/Quality Assurance/QA Week 5 Evidence.docx
@@ -9,8 +9,8 @@
         <w:tblLook w:val="04A0" w:firstRow="1" w:lastRow="0" w:firstColumn="1" w:lastColumn="0" w:noHBand="0" w:noVBand="1"/>
       </w:tblPr>
       <w:tblGrid>
-        <w:gridCol w:w="1271"/>
-        <w:gridCol w:w="7745"/>
+        <w:gridCol w:w="1150"/>
+        <w:gridCol w:w="7866"/>
       </w:tblGrid>
       <w:tr>
         <w:tc>
@@ -19,7 +19,10 @@
           </w:tcPr>
           <w:p>
             <w:r>
-              <w:t>TS-001</w:t>
+              <w:t>TS-00</w:t>
+            </w:r>
+            <w:r>
+              <w:t>1</w:t>
             </w:r>
           </w:p>
         </w:tc>
@@ -29,7 +32,7 @@
           </w:tcPr>
           <w:p>
             <w:r>
-              <w:t>View Stock Information</w:t>
+              <w:t>View Client tables</w:t>
             </w:r>
           </w:p>
         </w:tc>
@@ -78,10 +81,10 @@
                 <w:noProof/>
               </w:rPr>
               <w:drawing>
-                <wp:inline distT="0" distB="0" distL="0" distR="0" wp14:anchorId="44205A19" wp14:editId="0E464C80">
-                  <wp:extent cx="4672012" cy="2239212"/>
-                  <wp:effectExtent l="19050" t="19050" r="14605" b="27940"/>
-                  <wp:docPr id="2" name="Picture 2"/>
+                <wp:inline distT="0" distB="0" distL="0" distR="0" wp14:anchorId="18AE2CD5" wp14:editId="6CFA98E7">
+                  <wp:extent cx="4825107" cy="2090737"/>
+                  <wp:effectExtent l="19050" t="19050" r="13970" b="24130"/>
+                  <wp:docPr id="3" name="Picture 3"/>
                   <wp:cNvGraphicFramePr>
                     <a:graphicFrameLocks xmlns:a="http://schemas.openxmlformats.org/drawingml/2006/main" noChangeAspect="1"/>
                   </wp:cNvGraphicFramePr>
@@ -94,257 +97,6 @@
                         </pic:nvPicPr>
                         <pic:blipFill>
                           <a:blip r:embed="rId4"/>
-                          <a:stretch>
-                            <a:fillRect/>
-                          </a:stretch>
-                        </pic:blipFill>
-                        <pic:spPr>
-                          <a:xfrm>
-                            <a:off x="0" y="0"/>
-                            <a:ext cx="4677062" cy="2241632"/>
-                          </a:xfrm>
-                          <a:prstGeom prst="rect">
-                            <a:avLst/>
-                          </a:prstGeom>
-                          <a:ln>
-                            <a:solidFill>
-                              <a:schemeClr val="accent1"/>
-                            </a:solidFill>
-                          </a:ln>
-                        </pic:spPr>
-                      </pic:pic>
-                    </a:graphicData>
-                  </a:graphic>
-                </wp:inline>
-              </w:drawing>
-            </w:r>
-          </w:p>
-          <w:p/>
-        </w:tc>
-      </w:tr>
-    </w:tbl>
-    <w:p/>
-    <w:tbl>
-      <w:tblPr>
-        <w:tblStyle w:val="TableGrid"/>
-        <w:tblW w:w="0" w:type="auto"/>
-        <w:tblLook w:val="04A0" w:firstRow="1" w:lastRow="0" w:firstColumn="1" w:lastColumn="0" w:noHBand="0" w:noVBand="1"/>
-      </w:tblPr>
-      <w:tblGrid>
-        <w:gridCol w:w="1240"/>
-        <w:gridCol w:w="7776"/>
-      </w:tblGrid>
-      <w:tr>
-        <w:tc>
-          <w:tcPr>
-            <w:tcW w:w="1271" w:type="dxa"/>
-          </w:tcPr>
-          <w:p>
-            <w:r>
-              <w:t>TS-00</w:t>
-            </w:r>
-            <w:r>
-              <w:t>2</w:t>
-            </w:r>
-          </w:p>
-        </w:tc>
-        <w:tc>
-          <w:tcPr>
-            <w:tcW w:w="7745" w:type="dxa"/>
-          </w:tcPr>
-          <w:p>
-            <w:r>
-              <w:t>View Stock Information</w:t>
-            </w:r>
-          </w:p>
-        </w:tc>
-      </w:tr>
-      <w:tr>
-        <w:tc>
-          <w:tcPr>
-            <w:tcW w:w="1271" w:type="dxa"/>
-          </w:tcPr>
-          <w:p>
-            <w:r>
-              <w:t>Status</w:t>
-            </w:r>
-          </w:p>
-        </w:tc>
-        <w:tc>
-          <w:tcPr>
-            <w:tcW w:w="7745" w:type="dxa"/>
-          </w:tcPr>
-          <w:p>
-            <w:r>
-              <w:t>Completed</w:t>
-            </w:r>
-          </w:p>
-        </w:tc>
-      </w:tr>
-      <w:tr>
-        <w:tc>
-          <w:tcPr>
-            <w:tcW w:w="1271" w:type="dxa"/>
-          </w:tcPr>
-          <w:p>
-            <w:r>
-              <w:t>Evidence</w:t>
-            </w:r>
-          </w:p>
-        </w:tc>
-        <w:tc>
-          <w:tcPr>
-            <w:tcW w:w="7745" w:type="dxa"/>
-          </w:tcPr>
-          <w:p/>
-          <w:p>
-            <w:r>
-              <w:rPr>
-                <w:noProof/>
-              </w:rPr>
-              <w:drawing>
-                <wp:inline distT="0" distB="0" distL="0" distR="0" wp14:anchorId="6F890F2D" wp14:editId="562B05ED">
-                  <wp:extent cx="4762500" cy="2269390"/>
-                  <wp:effectExtent l="19050" t="19050" r="19050" b="17145"/>
-                  <wp:docPr id="1" name="Picture 1"/>
-                  <wp:cNvGraphicFramePr>
-                    <a:graphicFrameLocks xmlns:a="http://schemas.openxmlformats.org/drawingml/2006/main" noChangeAspect="1"/>
-                  </wp:cNvGraphicFramePr>
-                  <a:graphic xmlns:a="http://schemas.openxmlformats.org/drawingml/2006/main">
-                    <a:graphicData uri="http://schemas.openxmlformats.org/drawingml/2006/picture">
-                      <pic:pic xmlns:pic="http://schemas.openxmlformats.org/drawingml/2006/picture">
-                        <pic:nvPicPr>
-                          <pic:cNvPr id="1" name=""/>
-                          <pic:cNvPicPr/>
-                        </pic:nvPicPr>
-                        <pic:blipFill>
-                          <a:blip r:embed="rId5"/>
-                          <a:stretch>
-                            <a:fillRect/>
-                          </a:stretch>
-                        </pic:blipFill>
-                        <pic:spPr>
-                          <a:xfrm>
-                            <a:off x="0" y="0"/>
-                            <a:ext cx="4766589" cy="2271338"/>
-                          </a:xfrm>
-                          <a:prstGeom prst="rect">
-                            <a:avLst/>
-                          </a:prstGeom>
-                          <a:ln>
-                            <a:solidFill>
-                              <a:schemeClr val="accent1"/>
-                            </a:solidFill>
-                          </a:ln>
-                        </pic:spPr>
-                      </pic:pic>
-                    </a:graphicData>
-                  </a:graphic>
-                </wp:inline>
-              </w:drawing>
-            </w:r>
-          </w:p>
-          <w:p/>
-        </w:tc>
-      </w:tr>
-    </w:tbl>
-    <w:p/>
-    <w:tbl>
-      <w:tblPr>
-        <w:tblStyle w:val="TableGrid"/>
-        <w:tblW w:w="0" w:type="auto"/>
-        <w:tblLook w:val="04A0" w:firstRow="1" w:lastRow="0" w:firstColumn="1" w:lastColumn="0" w:noHBand="0" w:noVBand="1"/>
-      </w:tblPr>
-      <w:tblGrid>
-        <w:gridCol w:w="1150"/>
-        <w:gridCol w:w="7866"/>
-      </w:tblGrid>
-      <w:tr>
-        <w:tc>
-          <w:tcPr>
-            <w:tcW w:w="1271" w:type="dxa"/>
-          </w:tcPr>
-          <w:p>
-            <w:r>
-              <w:t>TS-00</w:t>
-            </w:r>
-            <w:r>
-              <w:t>3</w:t>
-            </w:r>
-          </w:p>
-        </w:tc>
-        <w:tc>
-          <w:tcPr>
-            <w:tcW w:w="7745" w:type="dxa"/>
-          </w:tcPr>
-          <w:p>
-            <w:r>
-              <w:t>View and use Client tables</w:t>
-            </w:r>
-          </w:p>
-        </w:tc>
-      </w:tr>
-      <w:tr>
-        <w:tc>
-          <w:tcPr>
-            <w:tcW w:w="1271" w:type="dxa"/>
-          </w:tcPr>
-          <w:p>
-            <w:r>
-              <w:t>Status</w:t>
-            </w:r>
-          </w:p>
-        </w:tc>
-        <w:tc>
-          <w:tcPr>
-            <w:tcW w:w="7745" w:type="dxa"/>
-          </w:tcPr>
-          <w:p>
-            <w:r>
-              <w:t>Completed</w:t>
-            </w:r>
-          </w:p>
-        </w:tc>
-      </w:tr>
-      <w:tr>
-        <w:tc>
-          <w:tcPr>
-            <w:tcW w:w="1271" w:type="dxa"/>
-          </w:tcPr>
-          <w:p>
-            <w:r>
-              <w:t>Evidence</w:t>
-            </w:r>
-          </w:p>
-        </w:tc>
-        <w:tc>
-          <w:tcPr>
-            <w:tcW w:w="7745" w:type="dxa"/>
-          </w:tcPr>
-          <w:p/>
-          <w:p>
-            <w:r>
-              <w:rPr>
-                <w:noProof/>
-              </w:rPr>
-              <w:lastRenderedPageBreak/>
-              <w:drawing>
-                <wp:inline distT="0" distB="0" distL="0" distR="0" wp14:anchorId="4CACCEE7" wp14:editId="1C4055FD">
-                  <wp:extent cx="4825107" cy="2090737"/>
-                  <wp:effectExtent l="19050" t="19050" r="13970" b="24130"/>
-                  <wp:docPr id="13" name="Picture 13"/>
-                  <wp:cNvGraphicFramePr>
-                    <a:graphicFrameLocks xmlns:a="http://schemas.openxmlformats.org/drawingml/2006/main" noChangeAspect="1"/>
-                  </wp:cNvGraphicFramePr>
-                  <a:graphic xmlns:a="http://schemas.openxmlformats.org/drawingml/2006/main">
-                    <a:graphicData uri="http://schemas.openxmlformats.org/drawingml/2006/picture">
-                      <pic:pic xmlns:pic="http://schemas.openxmlformats.org/drawingml/2006/picture">
-                        <pic:nvPicPr>
-                          <pic:cNvPr id="1" name=""/>
-                          <pic:cNvPicPr/>
-                        </pic:nvPicPr>
-                        <pic:blipFill>
-                          <a:blip r:embed="rId6"/>
                           <a:stretch>
                             <a:fillRect/>
                           </a:stretch>
@@ -395,7 +147,7 @@
               <w:t>TS-00</w:t>
             </w:r>
             <w:r>
-              <w:t>4</w:t>
+              <w:t>2</w:t>
             </w:r>
           </w:p>
         </w:tc>
@@ -405,7 +157,18 @@
           </w:tcPr>
           <w:p>
             <w:r>
-              <w:t>View and use Client tables</w:t>
+              <w:t xml:space="preserve">View </w:t>
+            </w:r>
+            <w:r>
+              <w:t xml:space="preserve">and use </w:t>
+            </w:r>
+            <w:proofErr w:type="spellStart"/>
+            <w:r>
+              <w:t>lient</w:t>
+            </w:r>
+            <w:proofErr w:type="spellEnd"/>
+            <w:r>
+              <w:t xml:space="preserve"> tables</w:t>
             </w:r>
           </w:p>
         </w:tc>
@@ -454,10 +217,10 @@
                 <w:noProof/>
               </w:rPr>
               <w:drawing>
-                <wp:inline distT="0" distB="0" distL="0" distR="0" wp14:anchorId="3A0A08B3" wp14:editId="0D6654A1">
+                <wp:inline distT="0" distB="0" distL="0" distR="0" wp14:anchorId="64C8D897" wp14:editId="082A10AB">
                   <wp:extent cx="4843462" cy="2135180"/>
                   <wp:effectExtent l="19050" t="19050" r="14605" b="17780"/>
-                  <wp:docPr id="14" name="Picture 14"/>
+                  <wp:docPr id="4" name="Picture 4"/>
                   <wp:cNvGraphicFramePr>
                     <a:graphicFrameLocks xmlns:a="http://schemas.openxmlformats.org/drawingml/2006/main" noChangeAspect="1"/>
                   </wp:cNvGraphicFramePr>
@@ -469,7 +232,7 @@
                           <pic:cNvPicPr/>
                         </pic:nvPicPr>
                         <pic:blipFill>
-                          <a:blip r:embed="rId7"/>
+                          <a:blip r:embed="rId5"/>
                           <a:stretch>
                             <a:fillRect/>
                           </a:stretch>
@@ -500,11 +263,7 @@
       </w:tr>
     </w:tbl>
     <w:p/>
-    <w:p>
-      <w:r>
-        <w:br w:type="page"/>
-      </w:r>
-    </w:p>
+    <w:p/>
     <w:tbl>
       <w:tblPr>
         <w:tblStyle w:val="TableGrid"/>
@@ -522,11 +281,10 @@
           </w:tcPr>
           <w:p>
             <w:r>
-              <w:lastRenderedPageBreak/>
               <w:t>TS-00</w:t>
             </w:r>
             <w:r>
-              <w:t>5</w:t>
+              <w:t>3</w:t>
             </w:r>
           </w:p>
         </w:tc>
@@ -536,7 +294,7 @@
           </w:tcPr>
           <w:p>
             <w:r>
-              <w:t>View Stock summary visualization</w:t>
+              <w:t>View and use Client tables</w:t>
             </w:r>
           </w:p>
         </w:tc>
@@ -584,11 +342,12 @@
               <w:rPr>
                 <w:noProof/>
               </w:rPr>
+              <w:lastRenderedPageBreak/>
               <w:drawing>
-                <wp:inline distT="0" distB="0" distL="0" distR="0" wp14:anchorId="3C98E9B5" wp14:editId="514A892A">
-                  <wp:extent cx="4672012" cy="2239212"/>
-                  <wp:effectExtent l="19050" t="19050" r="14605" b="27940"/>
-                  <wp:docPr id="15" name="Picture 15"/>
+                <wp:inline distT="0" distB="0" distL="0" distR="0" wp14:anchorId="5D6014A4" wp14:editId="3413759A">
+                  <wp:extent cx="4738687" cy="2115767"/>
+                  <wp:effectExtent l="0" t="0" r="5080" b="0"/>
+                  <wp:docPr id="5" name="Picture 5"/>
                   <wp:cNvGraphicFramePr>
                     <a:graphicFrameLocks xmlns:a="http://schemas.openxmlformats.org/drawingml/2006/main" noChangeAspect="1"/>
                   </wp:cNvGraphicFramePr>
@@ -600,7 +359,7 @@
                           <pic:cNvPicPr/>
                         </pic:nvPicPr>
                         <pic:blipFill>
-                          <a:blip r:embed="rId4"/>
+                          <a:blip r:embed="rId6"/>
                           <a:stretch>
                             <a:fillRect/>
                           </a:stretch>
@@ -608,7 +367,124 @@
                         <pic:spPr>
                           <a:xfrm>
                             <a:off x="0" y="0"/>
-                            <a:ext cx="4677062" cy="2241632"/>
+                            <a:ext cx="4751699" cy="2121577"/>
+                          </a:xfrm>
+                          <a:prstGeom prst="rect">
+                            <a:avLst/>
+                          </a:prstGeom>
+                        </pic:spPr>
+                      </pic:pic>
+                    </a:graphicData>
+                  </a:graphic>
+                </wp:inline>
+              </w:drawing>
+            </w:r>
+          </w:p>
+          <w:p/>
+        </w:tc>
+      </w:tr>
+    </w:tbl>
+    <w:p/>
+    <w:tbl>
+      <w:tblPr>
+        <w:tblStyle w:val="TableGrid"/>
+        <w:tblW w:w="0" w:type="auto"/>
+        <w:tblLook w:val="04A0" w:firstRow="1" w:lastRow="0" w:firstColumn="1" w:lastColumn="0" w:noHBand="0" w:noVBand="1"/>
+      </w:tblPr>
+      <w:tblGrid>
+        <w:gridCol w:w="1150"/>
+        <w:gridCol w:w="7866"/>
+      </w:tblGrid>
+      <w:tr>
+        <w:tc>
+          <w:tcPr>
+            <w:tcW w:w="1271" w:type="dxa"/>
+          </w:tcPr>
+          <w:p>
+            <w:r>
+              <w:t>TS-004</w:t>
+            </w:r>
+          </w:p>
+        </w:tc>
+        <w:tc>
+          <w:tcPr>
+            <w:tcW w:w="7745" w:type="dxa"/>
+          </w:tcPr>
+          <w:p>
+            <w:r>
+              <w:t>View and use Client tables</w:t>
+            </w:r>
+          </w:p>
+        </w:tc>
+      </w:tr>
+      <w:tr>
+        <w:tc>
+          <w:tcPr>
+            <w:tcW w:w="1271" w:type="dxa"/>
+          </w:tcPr>
+          <w:p>
+            <w:r>
+              <w:t>Status</w:t>
+            </w:r>
+          </w:p>
+        </w:tc>
+        <w:tc>
+          <w:tcPr>
+            <w:tcW w:w="7745" w:type="dxa"/>
+          </w:tcPr>
+          <w:p>
+            <w:r>
+              <w:t>Completed</w:t>
+            </w:r>
+          </w:p>
+        </w:tc>
+      </w:tr>
+      <w:tr>
+        <w:tc>
+          <w:tcPr>
+            <w:tcW w:w="1271" w:type="dxa"/>
+          </w:tcPr>
+          <w:p>
+            <w:r>
+              <w:t>Evidence</w:t>
+            </w:r>
+          </w:p>
+        </w:tc>
+        <w:tc>
+          <w:tcPr>
+            <w:tcW w:w="7745" w:type="dxa"/>
+          </w:tcPr>
+          <w:p/>
+          <w:p>
+            <w:r>
+              <w:rPr>
+                <w:noProof/>
+              </w:rPr>
+              <w:drawing>
+                <wp:inline distT="0" distB="0" distL="0" distR="0" wp14:anchorId="6DE03B3D" wp14:editId="2737C3C6">
+                  <wp:extent cx="4812348" cy="2154520"/>
+                  <wp:effectExtent l="19050" t="19050" r="26670" b="17780"/>
+                  <wp:docPr id="1" name="Picture 1"/>
+                  <wp:cNvGraphicFramePr>
+                    <a:graphicFrameLocks xmlns:a="http://schemas.openxmlformats.org/drawingml/2006/main" noChangeAspect="1"/>
+                  </wp:cNvGraphicFramePr>
+                  <a:graphic xmlns:a="http://schemas.openxmlformats.org/drawingml/2006/main">
+                    <a:graphicData uri="http://schemas.openxmlformats.org/drawingml/2006/picture">
+                      <pic:pic xmlns:pic="http://schemas.openxmlformats.org/drawingml/2006/picture">
+                        <pic:nvPicPr>
+                          <pic:cNvPr id="1" name=""/>
+                          <pic:cNvPicPr/>
+                        </pic:nvPicPr>
+                        <pic:blipFill>
+                          <a:blip r:embed="rId7"/>
+                          <a:stretch>
+                            <a:fillRect/>
+                          </a:stretch>
+                        </pic:blipFill>
+                        <pic:spPr>
+                          <a:xfrm>
+                            <a:off x="0" y="0"/>
+                            <a:ext cx="4839963" cy="2166883"/>
                           </a:xfrm>
                           <a:prstGeom prst="rect">
                             <a:avLst/>
@@ -631,262 +507,11 @@
       </w:tr>
     </w:tbl>
     <w:p/>
-    <w:tbl>
-      <w:tblPr>
-        <w:tblStyle w:val="TableGrid"/>
-        <w:tblW w:w="0" w:type="auto"/>
-        <w:tblLook w:val="04A0" w:firstRow="1" w:lastRow="0" w:firstColumn="1" w:lastColumn="0" w:noHBand="0" w:noVBand="1"/>
-      </w:tblPr>
-      <w:tblGrid>
-        <w:gridCol w:w="1255"/>
-        <w:gridCol w:w="7761"/>
-      </w:tblGrid>
-      <w:tr>
-        <w:tc>
-          <w:tcPr>
-            <w:tcW w:w="1255" w:type="dxa"/>
-          </w:tcPr>
-          <w:p>
-            <w:r>
-              <w:t>TS-00</w:t>
-            </w:r>
-            <w:r>
-              <w:t>6</w:t>
-            </w:r>
-          </w:p>
-        </w:tc>
-        <w:tc>
-          <w:tcPr>
-            <w:tcW w:w="7761" w:type="dxa"/>
-          </w:tcPr>
-          <w:p>
-            <w:r>
-              <w:t>View Stock summary visualization</w:t>
-            </w:r>
-          </w:p>
-        </w:tc>
-      </w:tr>
-      <w:tr>
-        <w:tc>
-          <w:tcPr>
-            <w:tcW w:w="1255" w:type="dxa"/>
-          </w:tcPr>
-          <w:p>
-            <w:r>
-              <w:t>Status</w:t>
-            </w:r>
-          </w:p>
-        </w:tc>
-        <w:tc>
-          <w:tcPr>
-            <w:tcW w:w="7761" w:type="dxa"/>
-          </w:tcPr>
-          <w:p>
-            <w:r>
-              <w:t>Completed</w:t>
-            </w:r>
-          </w:p>
-        </w:tc>
-      </w:tr>
-      <w:tr>
-        <w:tc>
-          <w:tcPr>
-            <w:tcW w:w="1255" w:type="dxa"/>
-          </w:tcPr>
-          <w:p>
-            <w:r>
-              <w:t>Evidence</w:t>
-            </w:r>
-          </w:p>
-        </w:tc>
-        <w:tc>
-          <w:tcPr>
-            <w:tcW w:w="7761" w:type="dxa"/>
-          </w:tcPr>
-          <w:p/>
-          <w:p>
-            <w:r>
-              <w:rPr>
-                <w:noProof/>
-              </w:rPr>
-              <w:drawing>
-                <wp:inline distT="0" distB="0" distL="0" distR="0" wp14:anchorId="49EB0E42" wp14:editId="455741B7">
-                  <wp:extent cx="4700587" cy="1825344"/>
-                  <wp:effectExtent l="19050" t="19050" r="24130" b="22860"/>
-                  <wp:docPr id="16" name="Picture 16"/>
-                  <wp:cNvGraphicFramePr>
-                    <a:graphicFrameLocks xmlns:a="http://schemas.openxmlformats.org/drawingml/2006/main" noChangeAspect="1"/>
-                  </wp:cNvGraphicFramePr>
-                  <a:graphic xmlns:a="http://schemas.openxmlformats.org/drawingml/2006/main">
-                    <a:graphicData uri="http://schemas.openxmlformats.org/drawingml/2006/picture">
-                      <pic:pic xmlns:pic="http://schemas.openxmlformats.org/drawingml/2006/picture">
-                        <pic:nvPicPr>
-                          <pic:cNvPr id="1" name=""/>
-                          <pic:cNvPicPr/>
-                        </pic:nvPicPr>
-                        <pic:blipFill>
-                          <a:blip r:embed="rId8"/>
-                          <a:stretch>
-                            <a:fillRect/>
-                          </a:stretch>
-                        </pic:blipFill>
-                        <pic:spPr>
-                          <a:xfrm>
-                            <a:off x="0" y="0"/>
-                            <a:ext cx="4714758" cy="1830847"/>
-                          </a:xfrm>
-                          <a:prstGeom prst="rect">
-                            <a:avLst/>
-                          </a:prstGeom>
-                          <a:ln>
-                            <a:solidFill>
-                              <a:schemeClr val="accent1"/>
-                            </a:solidFill>
-                          </a:ln>
-                        </pic:spPr>
-                      </pic:pic>
-                    </a:graphicData>
-                  </a:graphic>
-                </wp:inline>
-              </w:drawing>
-            </w:r>
-          </w:p>
-          <w:p/>
-        </w:tc>
-      </w:tr>
-    </w:tbl>
-    <w:p/>
-    <w:tbl>
-      <w:tblPr>
-        <w:tblStyle w:val="TableGrid"/>
-        <w:tblW w:w="0" w:type="auto"/>
-        <w:tblLook w:val="04A0" w:firstRow="1" w:lastRow="0" w:firstColumn="1" w:lastColumn="0" w:noHBand="0" w:noVBand="1"/>
-      </w:tblPr>
-      <w:tblGrid>
-        <w:gridCol w:w="1255"/>
-        <w:gridCol w:w="7761"/>
-      </w:tblGrid>
-      <w:tr>
-        <w:tc>
-          <w:tcPr>
-            <w:tcW w:w="1255" w:type="dxa"/>
-          </w:tcPr>
-          <w:p>
-            <w:r>
-              <w:t>TS-00</w:t>
-            </w:r>
-            <w:r>
-              <w:t>7</w:t>
-            </w:r>
-          </w:p>
-        </w:tc>
-        <w:tc>
-          <w:tcPr>
-            <w:tcW w:w="7761" w:type="dxa"/>
-          </w:tcPr>
-          <w:p>
-            <w:r>
-              <w:t>View Stock summary visualization</w:t>
-            </w:r>
-          </w:p>
-        </w:tc>
-      </w:tr>
-      <w:tr>
-        <w:tc>
-          <w:tcPr>
-            <w:tcW w:w="1255" w:type="dxa"/>
-          </w:tcPr>
-          <w:p>
-            <w:r>
-              <w:t>Status</w:t>
-            </w:r>
-          </w:p>
-        </w:tc>
-        <w:tc>
-          <w:tcPr>
-            <w:tcW w:w="7761" w:type="dxa"/>
-          </w:tcPr>
-          <w:p>
-            <w:r>
-              <w:t>Completed</w:t>
-            </w:r>
-          </w:p>
-        </w:tc>
-      </w:tr>
-      <w:tr>
-        <w:tc>
-          <w:tcPr>
-            <w:tcW w:w="1255" w:type="dxa"/>
-          </w:tcPr>
-          <w:p>
-            <w:r>
-              <w:t>Evidence</w:t>
-            </w:r>
-          </w:p>
-        </w:tc>
-        <w:tc>
-          <w:tcPr>
-            <w:tcW w:w="7761" w:type="dxa"/>
-          </w:tcPr>
-          <w:p/>
-          <w:p>
-            <w:r>
-              <w:rPr>
-                <w:noProof/>
-              </w:rPr>
-              <w:drawing>
-                <wp:inline distT="0" distB="0" distL="0" distR="0" wp14:anchorId="15FF4B21" wp14:editId="7DF1F578">
-                  <wp:extent cx="4700587" cy="1825344"/>
-                  <wp:effectExtent l="19050" t="19050" r="24130" b="22860"/>
-                  <wp:docPr id="18" name="Picture 18"/>
-                  <wp:cNvGraphicFramePr>
-                    <a:graphicFrameLocks xmlns:a="http://schemas.openxmlformats.org/drawingml/2006/main" noChangeAspect="1"/>
-                  </wp:cNvGraphicFramePr>
-                  <a:graphic xmlns:a="http://schemas.openxmlformats.org/drawingml/2006/main">
-                    <a:graphicData uri="http://schemas.openxmlformats.org/drawingml/2006/picture">
-                      <pic:pic xmlns:pic="http://schemas.openxmlformats.org/drawingml/2006/picture">
-                        <pic:nvPicPr>
-                          <pic:cNvPr id="1" name=""/>
-                          <pic:cNvPicPr/>
-                        </pic:nvPicPr>
-                        <pic:blipFill>
-                          <a:blip r:embed="rId8"/>
-                          <a:stretch>
-                            <a:fillRect/>
-                          </a:stretch>
-                        </pic:blipFill>
-                        <pic:spPr>
-                          <a:xfrm>
-                            <a:off x="0" y="0"/>
-                            <a:ext cx="4714758" cy="1830847"/>
-                          </a:xfrm>
-                          <a:prstGeom prst="rect">
-                            <a:avLst/>
-                          </a:prstGeom>
-                          <a:ln>
-                            <a:solidFill>
-                              <a:schemeClr val="accent1"/>
-                            </a:solidFill>
-                          </a:ln>
-                        </pic:spPr>
-                      </pic:pic>
-                    </a:graphicData>
-                  </a:graphic>
-                </wp:inline>
-              </w:drawing>
-            </w:r>
-          </w:p>
-          <w:p/>
-        </w:tc>
-      </w:tr>
-    </w:tbl>
-    <w:p/>
     <w:p>
       <w:r>
         <w:br w:type="page"/>
       </w:r>
     </w:p>
-    <w:p/>
     <w:p/>
     <w:sectPr>
       <w:pgSz w:w="11906" w:h="16838"/>
@@ -1021,6 +646,7 @@
     <w:lsdException w:name="HTML Sample" w:semiHidden="1" w:unhideWhenUsed="1"/>
     <w:lsdException w:name="HTML Typewriter" w:semiHidden="1" w:unhideWhenUsed="1"/>
     <w:lsdException w:name="HTML Variable" w:semiHidden="1" w:unhideWhenUsed="1"/>
+    <w:lsdException w:name="Normal Table" w:semiHidden="1" w:unhideWhenUsed="1"/>
     <w:lsdException w:name="annotation subject" w:semiHidden="1" w:unhideWhenUsed="1"/>
     <w:lsdException w:name="No List" w:semiHidden="1" w:unhideWhenUsed="1"/>
     <w:lsdException w:name="Outline List 1" w:semiHidden="1" w:unhideWhenUsed="1"/>
@@ -1067,8 +693,10 @@
     <w:lsdException w:name="Table Subtle 2" w:semiHidden="1" w:unhideWhenUsed="1"/>
     <w:lsdException w:name="Table Web 1" w:semiHidden="1" w:unhideWhenUsed="1"/>
     <w:lsdException w:name="Table Web 2" w:semiHidden="1" w:unhideWhenUsed="1"/>
+    <w:lsdException w:name="Table Web 3" w:semiHidden="1" w:unhideWhenUsed="1"/>
     <w:lsdException w:name="Balloon Text" w:semiHidden="1" w:unhideWhenUsed="1"/>
     <w:lsdException w:name="Table Grid" w:uiPriority="39"/>
+    <w:lsdException w:name="Table Theme" w:semiHidden="1" w:unhideWhenUsed="1"/>
     <w:lsdException w:name="Placeholder Text" w:semiHidden="1"/>
     <w:lsdException w:name="No Spacing" w:uiPriority="1" w:qFormat="1"/>
     <w:lsdException w:name="Light Shading" w:uiPriority="60"/>

</xml_diff>